<commit_message>
minor change in annotation
</commit_message>
<xml_diff>
--- a/docs/02/Annotationen.docx
+++ b/docs/02/Annotationen.docx
@@ -140,11 +140,7 @@
       </w:pPr>
       <w:r>
         <w:rPr/>
-        <w:t xml:space="preserve">  </w:t>
-      </w:r>
-      <w:r>
-        <w:rPr/>
-        <w:t>@OneToMany</w:t>
+        <w:t>@ElementCollection</w:t>
       </w:r>
     </w:p>
     <w:p>
@@ -161,11 +157,11 @@
       </w:pPr>
       <w:r>
         <w:rPr/>
-        <w:t xml:space="preserve">  </w:t>
-      </w:r>
-      <w:r>
-        <w:rPr/>
-        <w:t>@OrderColumn(name="answerOrder") um Reihenfolge zu erhalten</w:t>
+        <w:t xml:space="preserve"> </w:t>
+      </w:r>
+      <w:r>
+        <w:rPr/>
+        <w:t>@OrderColumn(name="answerOrder")um Reihenfolge zu erhalten</w:t>
       </w:r>
     </w:p>
     <w:p>
@@ -179,6 +175,54 @@
       <w:r>
         <w:rPr/>
         <w:t>Category</w:t>
+      </w:r>
+    </w:p>
+    <w:p>
+      <w:pPr>
+        <w:pStyle w:val="ListParagraph"/>
+        <w:numPr>
+          <w:ilvl w:val="0"/>
+          <w:numId w:val="2"/>
+        </w:numPr>
+        <w:bidi w:val="0"/>
+        <w:spacing w:lineRule="auto" w:line="256"/>
+        <w:ind w:left="720" w:right="0" w:hanging="360"/>
+        <w:rPr>
+          <w:lang w:val="en-GB"/>
+        </w:rPr>
+      </w:pPr>
+      <w:r>
+        <w:rPr>
+          <w:lang w:val="en-GB"/>
+        </w:rPr>
+        <w:t>@Table(name = "Category", schema = "db2",</w:t>
+      </w:r>
+    </w:p>
+    <w:p>
+      <w:pPr>
+        <w:pStyle w:val="ListParagraph"/>
+        <w:numPr>
+          <w:ilvl w:val="0"/>
+          <w:numId w:val="2"/>
+        </w:numPr>
+        <w:bidi w:val="0"/>
+        <w:spacing w:lineRule="auto" w:line="256"/>
+        <w:ind w:left="720" w:right="0" w:hanging="360"/>
+        <w:rPr>
+          <w:lang w:val="en-GB"/>
+        </w:rPr>
+      </w:pPr>
+      <w:r>
+        <w:rPr>
+          <w:lang w:val="en-GB"/>
+        </w:rPr>
+        <w:t xml:space="preserve">        </w:t>
+      </w:r>
+      <w:r>
+        <w:rPr>
+          <w:lang w:val="en-GB"/>
+        </w:rPr>
+        <w:t>uniqueConstraints = @UniqueConstraint(columnNames = {"categoryName"}))</w:t>
       </w:r>
     </w:p>
     <w:p>
@@ -212,7 +256,7 @@
       </w:pPr>
       <w:r>
         <w:rPr/>
-        <w:t>@Id und @GeneratedValue(strategy = GenerationType.SEQUENCE, generator ="xyz.id_cat") über den PK categoryName</w:t>
+        <w:t>@Id und @GeneratedValue(strategy = GenerationType.SEQUENCE, generator ="id_cat") über den PK categoryName</w:t>
       </w:r>
     </w:p>
     <w:p>
@@ -233,34 +277,7 @@
         <w:rPr>
           <w:lang w:val="en-GB"/>
         </w:rPr>
-        <w:t>@Table(name = "Category", schema = "db2",</w:t>
-      </w:r>
-    </w:p>
-    <w:p>
-      <w:pPr>
-        <w:pStyle w:val="ListParagraph"/>
-        <w:numPr>
-          <w:ilvl w:val="0"/>
-          <w:numId w:val="1"/>
-        </w:numPr>
-        <w:bidi w:val="0"/>
-        <w:spacing w:lineRule="auto" w:line="256"/>
-        <w:ind w:left="720" w:right="0" w:hanging="360"/>
-        <w:rPr>
-          <w:lang w:val="en-GB"/>
-        </w:rPr>
-      </w:pPr>
-      <w:r>
-        <w:rPr>
-          <w:lang w:val="en-GB"/>
-        </w:rPr>
-        <w:t xml:space="preserve">        </w:t>
-      </w:r>
-      <w:r>
-        <w:rPr>
-          <w:lang w:val="en-GB"/>
-        </w:rPr>
-        <w:t>uniqueConstraints = @UniqueConstraint(columnNames = {"categoryName"})) @OneToMany(mappedBy = "cat") bei QuestionList</w:t>
+        <w:t>@OneToMany(mappedBy = "cat") bei QuestionList</w:t>
       </w:r>
     </w:p>
     <w:p>
@@ -309,12 +326,13 @@
       <w:pPr>
         <w:pStyle w:val="Normal"/>
         <w:spacing w:before="0" w:after="160"/>
+        <w:rPr/>
+      </w:pPr>
+      <w:r>
         <w:rPr>
-          <w:rFonts w:ascii="Wingdings" w:hAnsi="Wingdings" w:eastAsia="Wingdings" w:cs="Wingdings"/>
+          <w:rFonts w:eastAsia="Wingdings" w:cs="Wingdings" w:ascii="Wingdings" w:hAnsi="Wingdings"/>
         </w:rPr>
-      </w:pPr>
-      <w:r>
-        <w:rPr/>
+        <w:t>à</w:t>
       </w:r>
     </w:p>
     <w:sectPr>
@@ -472,6 +490,143 @@
   <w:abstractNum w:abstractNumId="2">
     <w:lvl w:ilvl="0">
       <w:start w:val="1"/>
+      <w:numFmt w:val="bullet"/>
+      <w:lvlText w:val=""/>
+      <w:lvlJc w:val="left"/>
+      <w:pPr>
+        <w:tabs>
+          <w:tab w:val="num" w:pos="0"/>
+        </w:tabs>
+        <w:ind w:left="720" w:hanging="360"/>
+      </w:pPr>
+      <w:rPr>
+        <w:rFonts w:ascii="Symbol" w:hAnsi="Symbol" w:cs="Symbol" w:hint="default"/>
+      </w:rPr>
+    </w:lvl>
+    <w:lvl w:ilvl="1">
+      <w:start w:val="1"/>
+      <w:numFmt w:val="bullet"/>
+      <w:lvlText w:val="o"/>
+      <w:lvlJc w:val="left"/>
+      <w:pPr>
+        <w:tabs>
+          <w:tab w:val="num" w:pos="0"/>
+        </w:tabs>
+        <w:ind w:left="1440" w:hanging="360"/>
+      </w:pPr>
+      <w:rPr>
+        <w:rFonts w:ascii="Courier New" w:hAnsi="Courier New" w:cs="Courier New" w:hint="default"/>
+      </w:rPr>
+    </w:lvl>
+    <w:lvl w:ilvl="2">
+      <w:start w:val="1"/>
+      <w:numFmt w:val="bullet"/>
+      <w:lvlText w:val=""/>
+      <w:lvlJc w:val="left"/>
+      <w:pPr>
+        <w:tabs>
+          <w:tab w:val="num" w:pos="0"/>
+        </w:tabs>
+        <w:ind w:left="2160" w:hanging="360"/>
+      </w:pPr>
+      <w:rPr>
+        <w:rFonts w:ascii="Wingdings" w:hAnsi="Wingdings" w:cs="Wingdings" w:hint="default"/>
+      </w:rPr>
+    </w:lvl>
+    <w:lvl w:ilvl="3">
+      <w:start w:val="1"/>
+      <w:numFmt w:val="bullet"/>
+      <w:lvlText w:val=""/>
+      <w:lvlJc w:val="left"/>
+      <w:pPr>
+        <w:tabs>
+          <w:tab w:val="num" w:pos="0"/>
+        </w:tabs>
+        <w:ind w:left="2880" w:hanging="360"/>
+      </w:pPr>
+      <w:rPr>
+        <w:rFonts w:ascii="Symbol" w:hAnsi="Symbol" w:cs="Symbol" w:hint="default"/>
+      </w:rPr>
+    </w:lvl>
+    <w:lvl w:ilvl="4">
+      <w:start w:val="1"/>
+      <w:numFmt w:val="bullet"/>
+      <w:lvlText w:val="o"/>
+      <w:lvlJc w:val="left"/>
+      <w:pPr>
+        <w:tabs>
+          <w:tab w:val="num" w:pos="0"/>
+        </w:tabs>
+        <w:ind w:left="3600" w:hanging="360"/>
+      </w:pPr>
+      <w:rPr>
+        <w:rFonts w:ascii="Courier New" w:hAnsi="Courier New" w:cs="Courier New" w:hint="default"/>
+      </w:rPr>
+    </w:lvl>
+    <w:lvl w:ilvl="5">
+      <w:start w:val="1"/>
+      <w:numFmt w:val="bullet"/>
+      <w:lvlText w:val=""/>
+      <w:lvlJc w:val="left"/>
+      <w:pPr>
+        <w:tabs>
+          <w:tab w:val="num" w:pos="0"/>
+        </w:tabs>
+        <w:ind w:left="4320" w:hanging="360"/>
+      </w:pPr>
+      <w:rPr>
+        <w:rFonts w:ascii="Wingdings" w:hAnsi="Wingdings" w:cs="Wingdings" w:hint="default"/>
+      </w:rPr>
+    </w:lvl>
+    <w:lvl w:ilvl="6">
+      <w:start w:val="1"/>
+      <w:numFmt w:val="bullet"/>
+      <w:lvlText w:val=""/>
+      <w:lvlJc w:val="left"/>
+      <w:pPr>
+        <w:tabs>
+          <w:tab w:val="num" w:pos="0"/>
+        </w:tabs>
+        <w:ind w:left="5040" w:hanging="360"/>
+      </w:pPr>
+      <w:rPr>
+        <w:rFonts w:ascii="Symbol" w:hAnsi="Symbol" w:cs="Symbol" w:hint="default"/>
+      </w:rPr>
+    </w:lvl>
+    <w:lvl w:ilvl="7">
+      <w:start w:val="1"/>
+      <w:numFmt w:val="bullet"/>
+      <w:lvlText w:val="o"/>
+      <w:lvlJc w:val="left"/>
+      <w:pPr>
+        <w:tabs>
+          <w:tab w:val="num" w:pos="0"/>
+        </w:tabs>
+        <w:ind w:left="5760" w:hanging="360"/>
+      </w:pPr>
+      <w:rPr>
+        <w:rFonts w:ascii="Courier New" w:hAnsi="Courier New" w:cs="Courier New" w:hint="default"/>
+      </w:rPr>
+    </w:lvl>
+    <w:lvl w:ilvl="8">
+      <w:start w:val="1"/>
+      <w:numFmt w:val="bullet"/>
+      <w:lvlText w:val=""/>
+      <w:lvlJc w:val="left"/>
+      <w:pPr>
+        <w:tabs>
+          <w:tab w:val="num" w:pos="0"/>
+        </w:tabs>
+        <w:ind w:left="6480" w:hanging="360"/>
+      </w:pPr>
+      <w:rPr>
+        <w:rFonts w:ascii="Wingdings" w:hAnsi="Wingdings" w:cs="Wingdings" w:hint="default"/>
+      </w:rPr>
+    </w:lvl>
+  </w:abstractNum>
+  <w:abstractNum w:abstractNumId="3">
+    <w:lvl w:ilvl="0">
+      <w:start w:val="1"/>
       <w:numFmt w:val="none"/>
       <w:suff w:val="nothing"/>
       <w:lvlText w:val=""/>
@@ -593,6 +748,9 @@
   </w:num>
   <w:num w:numId="2">
     <w:abstractNumId w:val="2"/>
+  </w:num>
+  <w:num w:numId="3">
+    <w:abstractNumId w:val="3"/>
   </w:num>
 </w:numbering>
 </file>
@@ -603,7 +761,6 @@
     <w:rPrDefault>
       <w:rPr>
         <w:rFonts w:ascii="Calibri" w:hAnsi="Calibri" w:eastAsia="Calibri" w:cs="" w:asciiTheme="minorHAnsi" w:cstheme="minorBidi" w:eastAsiaTheme="minorHAnsi" w:hAnsiTheme="minorHAnsi"/>
-        <w:sz w:val="22"/>
         <w:szCs w:val="22"/>
         <w:lang w:val="de-DE" w:eastAsia="en-US" w:bidi="ar-SA"/>
       </w:rPr>
@@ -997,6 +1154,7 @@
     <w:qFormat/>
     <w:pPr>
       <w:widowControl/>
+      <w:suppressAutoHyphens w:val="true"/>
       <w:bidi w:val="0"/>
       <w:spacing w:lineRule="auto" w:line="259" w:before="0" w:after="160"/>
       <w:jc w:val="left"/>
@@ -1094,8 +1252,9 @@
     <w:qFormat/>
     <w:pPr>
       <w:widowControl/>
+      <w:suppressAutoHyphens w:val="true"/>
       <w:bidi w:val="0"/>
-      <w:spacing w:lineRule="auto" w:line="256" w:before="0" w:after="160"/>
+      <w:spacing w:lineRule="auto" w:line="254" w:before="0" w:after="160"/>
       <w:jc w:val="left"/>
       <w:textAlignment w:val="auto"/>
     </w:pPr>

</xml_diff>